<commit_message>
format lại file vision and scope
</commit_message>
<xml_diff>
--- a/_bmad-output/analysis/vision-and-scope-en.docx
+++ b/_bmad-output/analysis/vision-and-scope-en.docx
@@ -1373,139 +1373,255 @@
     </w:p>
     <w:p>
       <w:r>
-        <w:t>To support decision-making when resource conflicts arise, project priorities are defined in 3 dimensions:</w:t>
+        <w:t>The table below defines the project priorities across three dimensions to facilitate decision-making:</w:t>
       </w:r>
     </w:p>
-    <w:p>
-      <w:pPr>
-        <w:pStyle w:val="ListBullet"/>
-      </w:pPr>
-      <w:r>
-        <w:t xml:space="preserve">  </w:t>
-      </w:r>
-      <w:r>
-        <w:rPr>
-          <w:b/>
-        </w:rPr>
-        <w:t>Constraints (Must adhere to):</w:t>
-      </w:r>
-      <w:r/>
-    </w:p>
-    <w:p>
-      <w:pPr>
-        <w:pStyle w:val="ListBullet"/>
-      </w:pPr>
-      <w:r>
-        <w:t xml:space="preserve">  </w:t>
-      </w:r>
-      <w:r>
-        <w:rPr>
-          <w:b/>
-        </w:rPr>
-        <w:t>Schedule:</w:t>
-      </w:r>
-      <w:r>
-        <w:t xml:space="preserve"> Project must complete Version 1.0 before [Semester End Date] for acceptance.</w:t>
-      </w:r>
-    </w:p>
-    <w:p>
-      <w:pPr>
-        <w:pStyle w:val="ListBullet"/>
-      </w:pPr>
-      <w:r>
-        <w:t xml:space="preserve">  </w:t>
-      </w:r>
-      <w:r>
-        <w:rPr>
-          <w:b/>
-        </w:rPr>
-        <w:t>Budget:</w:t>
-      </w:r>
-      <w:r>
-        <w:t xml:space="preserve"> Implementation cost is nearly zero (Using student manpower, local server or free tier).</w:t>
-      </w:r>
-    </w:p>
-    <w:p>
-      <w:pPr>
-        <w:pStyle w:val="ListBullet"/>
-      </w:pPr>
-      <w:r>
-        <w:t xml:space="preserve">  </w:t>
-      </w:r>
-      <w:r>
-        <w:rPr>
-          <w:b/>
-        </w:rPr>
-        <w:t>Drivers (Key success factors):</w:t>
-      </w:r>
-      <w:r/>
-    </w:p>
-    <w:p>
-      <w:pPr>
-        <w:pStyle w:val="ListBullet"/>
-      </w:pPr>
-      <w:r>
-        <w:t xml:space="preserve">  </w:t>
-      </w:r>
-      <w:r>
-        <w:rPr>
-          <w:b/>
-        </w:rPr>
-        <w:t>Quality:</w:t>
-      </w:r>
-      <w:r>
-        <w:t xml:space="preserve"> Data accuracy and system stability are paramount. Inaccurate data will lead to rejection by Finance.</w:t>
-      </w:r>
-    </w:p>
-    <w:p>
-      <w:pPr>
-        <w:pStyle w:val="ListBullet"/>
-      </w:pPr>
-      <w:r>
-        <w:t xml:space="preserve">  </w:t>
-      </w:r>
-      <w:r>
-        <w:rPr>
-          <w:b/>
-        </w:rPr>
-        <w:t>Usability:</w:t>
-      </w:r>
-      <w:r>
-        <w:t xml:space="preserve"> Since school staff are not IT experts, the interface must be extremely friendly and intuitive.</w:t>
-      </w:r>
-    </w:p>
-    <w:p>
-      <w:pPr>
-        <w:pStyle w:val="ListBullet"/>
-      </w:pPr>
-      <w:r>
-        <w:t xml:space="preserve">  </w:t>
-      </w:r>
-      <w:r>
-        <w:rPr>
-          <w:b/>
-        </w:rPr>
-        <w:t>Degrees of Freedom (Adjustable):</w:t>
-      </w:r>
-      <w:r/>
-    </w:p>
-    <w:p>
-      <w:pPr>
-        <w:pStyle w:val="ListBullet"/>
-      </w:pPr>
-      <w:r>
-        <w:t xml:space="preserve">  </w:t>
-      </w:r>
-      <w:r>
-        <w:rPr>
-          <w:b/>
-        </w:rPr>
-        <w:t>Scope:</w:t>
-      </w:r>
-      <w:r>
-        <w:t xml:space="preserve"> Advanced features (Mobile App, Accounting Integration, Complex QR Scanner) can be cut or pushed to Release 2.0 if behind schedule.</w:t>
-      </w:r>
-    </w:p>
+    <w:tbl>
+      <w:tblPr>
+        <w:tblStyle w:val="TableGrid"/>
+        <w:tblW w:type="auto" w:w="0"/>
+        <w:tblLook w:firstColumn="1" w:firstRow="1" w:lastColumn="0" w:lastRow="0" w:noHBand="0" w:noVBand="1" w:val="04A0"/>
+      </w:tblPr>
+      <w:tblGrid>
+        <w:gridCol w:w="2160"/>
+        <w:gridCol w:w="2160"/>
+        <w:gridCol w:w="2160"/>
+        <w:gridCol w:w="2160"/>
+      </w:tblGrid>
+      <w:tr>
+        <w:tc>
+          <w:tcPr>
+            <w:tcW w:type="dxa" w:w="2160"/>
+          </w:tcPr>
+          <w:p>
+            <w:r>
+              <w:t>Dimension</w:t>
+            </w:r>
+          </w:p>
+        </w:tc>
+        <w:tc>
+          <w:tcPr>
+            <w:tcW w:type="dxa" w:w="2160"/>
+          </w:tcPr>
+          <w:p>
+            <w:r>
+              <w:t>Constraint (Must adhere to)</w:t>
+            </w:r>
+          </w:p>
+        </w:tc>
+        <w:tc>
+          <w:tcPr>
+            <w:tcW w:type="dxa" w:w="2160"/>
+          </w:tcPr>
+          <w:p>
+            <w:r>
+              <w:t>Driver (Key success factor)</w:t>
+            </w:r>
+          </w:p>
+        </w:tc>
+        <w:tc>
+          <w:tcPr>
+            <w:tcW w:type="dxa" w:w="2160"/>
+          </w:tcPr>
+          <w:p>
+            <w:r>
+              <w:t>Degree of Freedom (Adjustable)</w:t>
+            </w:r>
+          </w:p>
+        </w:tc>
+      </w:tr>
+      <w:tr>
+        <w:tc>
+          <w:tcPr>
+            <w:tcW w:type="dxa" w:w="2160"/>
+          </w:tcPr>
+          <w:p>
+            <w:r>
+              <w:t>Schedule</w:t>
+            </w:r>
+          </w:p>
+        </w:tc>
+        <w:tc>
+          <w:tcPr>
+            <w:tcW w:type="dxa" w:w="2160"/>
+          </w:tcPr>
+          <w:p>
+            <w:r>
+              <w:t>Must complete Release 1.0 before [End Date] for acceptance.</w:t>
+            </w:r>
+          </w:p>
+        </w:tc>
+        <w:tc>
+          <w:tcPr>
+            <w:tcW w:type="dxa" w:w="2160"/>
+          </w:tcPr>
+          <w:p>
+            <w:r/>
+          </w:p>
+        </w:tc>
+        <w:tc>
+          <w:tcPr>
+            <w:tcW w:type="dxa" w:w="2160"/>
+          </w:tcPr>
+          <w:p>
+            <w:r/>
+          </w:p>
+        </w:tc>
+      </w:tr>
+      <w:tr>
+        <w:tc>
+          <w:tcPr>
+            <w:tcW w:type="dxa" w:w="2160"/>
+          </w:tcPr>
+          <w:p>
+            <w:r>
+              <w:t>Budget</w:t>
+            </w:r>
+          </w:p>
+        </w:tc>
+        <w:tc>
+          <w:tcPr>
+            <w:tcW w:type="dxa" w:w="2160"/>
+          </w:tcPr>
+          <w:p>
+            <w:r>
+              <w:t>Implementation cost ~0 (Using student manpower, free tier).</w:t>
+            </w:r>
+          </w:p>
+        </w:tc>
+        <w:tc>
+          <w:tcPr>
+            <w:tcW w:type="dxa" w:w="2160"/>
+          </w:tcPr>
+          <w:p>
+            <w:r/>
+          </w:p>
+        </w:tc>
+        <w:tc>
+          <w:tcPr>
+            <w:tcW w:type="dxa" w:w="2160"/>
+          </w:tcPr>
+          <w:p>
+            <w:r/>
+          </w:p>
+        </w:tc>
+      </w:tr>
+      <w:tr>
+        <w:tc>
+          <w:tcPr>
+            <w:tcW w:type="dxa" w:w="2160"/>
+          </w:tcPr>
+          <w:p>
+            <w:r>
+              <w:t>Quality</w:t>
+            </w:r>
+          </w:p>
+        </w:tc>
+        <w:tc>
+          <w:tcPr>
+            <w:tcW w:type="dxa" w:w="2160"/>
+          </w:tcPr>
+          <w:p>
+            <w:r/>
+          </w:p>
+        </w:tc>
+        <w:tc>
+          <w:tcPr>
+            <w:tcW w:type="dxa" w:w="2160"/>
+          </w:tcPr>
+          <w:p>
+            <w:r>
+              <w:t>Data accuracy is paramount. System stability.</w:t>
+            </w:r>
+          </w:p>
+        </w:tc>
+        <w:tc>
+          <w:tcPr>
+            <w:tcW w:type="dxa" w:w="2160"/>
+          </w:tcPr>
+          <w:p>
+            <w:r/>
+          </w:p>
+        </w:tc>
+      </w:tr>
+      <w:tr>
+        <w:tc>
+          <w:tcPr>
+            <w:tcW w:type="dxa" w:w="2160"/>
+          </w:tcPr>
+          <w:p>
+            <w:r>
+              <w:t>Usability</w:t>
+            </w:r>
+          </w:p>
+        </w:tc>
+        <w:tc>
+          <w:tcPr>
+            <w:tcW w:type="dxa" w:w="2160"/>
+          </w:tcPr>
+          <w:p>
+            <w:r/>
+          </w:p>
+        </w:tc>
+        <w:tc>
+          <w:tcPr>
+            <w:tcW w:type="dxa" w:w="2160"/>
+          </w:tcPr>
+          <w:p>
+            <w:r>
+              <w:t>Extremely friendly interface for non-IT staff.</w:t>
+            </w:r>
+          </w:p>
+        </w:tc>
+        <w:tc>
+          <w:tcPr>
+            <w:tcW w:type="dxa" w:w="2160"/>
+          </w:tcPr>
+          <w:p>
+            <w:r/>
+          </w:p>
+        </w:tc>
+      </w:tr>
+      <w:tr>
+        <w:tc>
+          <w:tcPr>
+            <w:tcW w:type="dxa" w:w="2160"/>
+          </w:tcPr>
+          <w:p>
+            <w:r>
+              <w:t>Scope</w:t>
+            </w:r>
+          </w:p>
+        </w:tc>
+        <w:tc>
+          <w:tcPr>
+            <w:tcW w:type="dxa" w:w="2160"/>
+          </w:tcPr>
+          <w:p>
+            <w:r/>
+          </w:p>
+        </w:tc>
+        <w:tc>
+          <w:tcPr>
+            <w:tcW w:type="dxa" w:w="2160"/>
+          </w:tcPr>
+          <w:p>
+            <w:r/>
+          </w:p>
+        </w:tc>
+        <w:tc>
+          <w:tcPr>
+            <w:tcW w:type="dxa" w:w="2160"/>
+          </w:tcPr>
+          <w:p>
+            <w:r>
+              <w:t>Advanced features (Mobile App, Accounting API) can be cut or delayed to Release 2.0.</w:t>
+            </w:r>
+          </w:p>
+        </w:tc>
+      </w:tr>
+    </w:tbl>
+    <w:p/>
     <w:p>
       <w:pPr>
         <w:pStyle w:val="Heading2"/>

</xml_diff>